<commit_message>
Check if making a copy works.
</commit_message>
<xml_diff>
--- a/C24 Ex01 Lior 206631418 Daniel 323818856.docx
+++ b/C24 Ex01 Lior 206631418 Daniel 323818856.docx
@@ -416,7 +416,7 @@
           <w:szCs w:val="36"/>
           <w:rtl/>
         </w:rPr>
-        <w:t xml:space="preserve">הפיצ׳ר מאפשר לבחור חבר מרשימת החברים </w:t>
+        <w:t>הפיצ׳ר מאפשר לבחור חבר מרשימת החברים ולקבל את כמות האינטרקציות שלו עם הפוסטים של המשתמש</w:t>
       </w:r>
       <w:r>
         <w:rPr>
@@ -426,7 +426,7 @@
           <w:szCs w:val="36"/>
           <w:rtl/>
         </w:rPr>
-        <w:t>ולקבל את כמות האינטרקציות שלו עם הפוסטים של המשתמש</w:t>
+        <w:t xml:space="preserve"> </w:t>
       </w:r>
       <w:r>
         <w:rPr>
@@ -436,19 +436,127 @@
           <w:szCs w:val="36"/>
           <w:rtl/>
         </w:rPr>
+        <w:t>(מספר לייקים ותגובות על פוסטים).</w:t>
+      </w:r>
+      <w:r>
+        <w:rPr>
+          <w:rFonts w:ascii="Gisha" w:hAnsi="Gisha" w:cs="Gisha"/>
+          <w:noProof/>
+          <w:sz w:val="36"/>
+          <w:szCs w:val="36"/>
+          <w:rtl/>
+        </w:rPr>
+        <w:br/>
+      </w:r>
+      <w:r>
+        <w:rPr>
+          <w:rFonts w:ascii="Gisha" w:hAnsi="Gisha" w:cs="Gisha" w:hint="cs"/>
+          <w:noProof/>
+          <w:sz w:val="36"/>
+          <w:szCs w:val="36"/>
+          <w:rtl/>
+        </w:rPr>
+        <w:t>בנוסף, הפיצ'ר מראה את רשימת החברים המשותפים עם המשתמש, דפים שהמשתמש והחבר אהבו, ספורט אהוב משותף ושפות משותפות.</w:t>
+      </w:r>
+    </w:p>
+    <w:p>
+      <w:pPr>
+        <w:spacing w:line="360" w:lineRule="auto"/>
+        <w:rPr>
+          <w:rFonts w:ascii="Gisha" w:hAnsi="Gisha" w:cs="Gisha"/>
+          <w:noProof/>
+          <w:sz w:val="36"/>
+          <w:szCs w:val="36"/>
+          <w:rtl/>
+        </w:rPr>
+      </w:pPr>
+      <w:r>
+        <w:rPr>
+          <w:rFonts w:ascii="Gisha" w:hAnsi="Gisha" w:cs="Gisha" w:hint="cs"/>
+          <w:noProof/>
+          <w:sz w:val="36"/>
+          <w:szCs w:val="36"/>
+          <w:u w:val="single"/>
+          <w:rtl/>
+        </w:rPr>
+        <w:t xml:space="preserve">מציאת </w:t>
+      </w:r>
+      <w:r>
+        <w:rPr>
+          <w:rFonts w:ascii="Gisha" w:hAnsi="Gisha" w:cs="Gisha" w:hint="cs"/>
+          <w:noProof/>
+          <w:sz w:val="36"/>
+          <w:szCs w:val="36"/>
+          <w:u w:val="single"/>
+          <w:rtl/>
+        </w:rPr>
+        <w:t>שידוך</w:t>
+      </w:r>
+      <w:r>
+        <w:rPr>
+          <w:rFonts w:ascii="Gisha" w:hAnsi="Gisha" w:cs="Gisha" w:hint="cs"/>
+          <w:noProof/>
+          <w:sz w:val="36"/>
+          <w:szCs w:val="36"/>
+          <w:u w:val="single"/>
+          <w:rtl/>
+        </w:rPr>
+        <w:t xml:space="preserve"> פוטנציאלי</w:t>
+      </w:r>
+      <w:r>
+        <w:rPr>
+          <w:rFonts w:ascii="Gisha" w:hAnsi="Gisha" w:cs="Gisha"/>
+          <w:noProof/>
+          <w:sz w:val="36"/>
+          <w:szCs w:val="36"/>
+          <w:u w:val="single"/>
+        </w:rPr>
+        <w:t>:</w:t>
+      </w:r>
+      <w:r>
+        <w:rPr>
+          <w:rFonts w:ascii="Gisha" w:hAnsi="Gisha" w:cs="Gisha" w:hint="cs"/>
+          <w:noProof/>
+          <w:sz w:val="36"/>
+          <w:szCs w:val="36"/>
+          <w:rtl/>
+        </w:rPr>
         <w:t xml:space="preserve"> </w:t>
       </w:r>
       <w:r>
         <w:rPr>
+          <w:rFonts w:ascii="Gisha" w:hAnsi="Gisha" w:cs="Gisha"/>
+          <w:noProof/>
+          <w:sz w:val="36"/>
+          <w:szCs w:val="36"/>
+          <w:rtl/>
+        </w:rPr>
+        <w:br/>
+      </w:r>
+      <w:r>
+        <w:rPr>
           <w:rFonts w:ascii="Gisha" w:hAnsi="Gisha" w:cs="Gisha" w:hint="cs"/>
           <w:noProof/>
           <w:sz w:val="36"/>
           <w:szCs w:val="36"/>
           <w:rtl/>
         </w:rPr>
-        <w:t>(מספר לייקים ותגובות על פוסטים).</w:t>
-      </w:r>
-      <w:r>
+        <w:t xml:space="preserve">הפיצ׳ר מאפשר למצוא </w:t>
+      </w:r>
+      <w:r>
+        <w:rPr>
+          <w:rFonts w:ascii="Gisha" w:hAnsi="Gisha" w:cs="Gisha" w:hint="cs"/>
+          <w:noProof/>
+          <w:sz w:val="36"/>
+          <w:szCs w:val="36"/>
+          <w:rtl/>
+        </w:rPr>
+        <w:t>התאמות עבור דייטים פוטנציאליים בשביל המשתמש על בסיס העדפות כגון: מגדר וגיל. בנוסף, הדייטים הפוטנציאליים ממויינים בסדר יורד על בסיס כמות דפים אהובים משותפים שיש בין המשתמש והדייט הפוטנציאלי.</w:t>
+      </w:r>
+    </w:p>
+    <w:p>
+      <w:pPr>
+        <w:spacing w:line="360" w:lineRule="auto"/>
         <w:rPr>
           <w:rFonts w:ascii="Gisha" w:hAnsi="Gisha" w:cs="Gisha"/>
           <w:noProof/>
@@ -456,8 +564,19 @@
           <w:szCs w:val="36"/>
           <w:rtl/>
         </w:rPr>
-        <w:br/>
-      </w:r>
+      </w:pPr>
+    </w:p>
+    <w:p>
+      <w:pPr>
+        <w:spacing w:line="360" w:lineRule="auto"/>
+        <w:rPr>
+          <w:rFonts w:ascii="Gisha" w:hAnsi="Gisha" w:cs="Gisha"/>
+          <w:noProof/>
+          <w:sz w:val="36"/>
+          <w:szCs w:val="36"/>
+          <w:rtl/>
+        </w:rPr>
+      </w:pPr>
       <w:r>
         <w:rPr>
           <w:rFonts w:ascii="Gisha" w:hAnsi="Gisha" w:cs="Gisha" w:hint="cs"/>
@@ -466,18 +585,63 @@
           <w:szCs w:val="36"/>
           <w:rtl/>
         </w:rPr>
-        <w:t>בנוסף, הפיצ'ר מראה את רשימת החברים המשותפים עם המשתמש, דפים שהמשתמש והחבר אהבו, ספורט אהוב משותף ושפות משותפות.</w:t>
+        <w:t xml:space="preserve">ניתן למצוא את הפיצ'רים בקוד תחת תיקיית </w:t>
+      </w:r>
+      <w:r>
+        <w:rPr>
+          <w:rFonts w:ascii="Gisha" w:hAnsi="Gisha" w:cs="Gisha"/>
+          <w:noProof/>
+          <w:sz w:val="36"/>
+          <w:szCs w:val="36"/>
+        </w:rPr>
+        <w:t>FacebookLogic</w:t>
+      </w:r>
+      <w:r>
+        <w:rPr>
+          <w:rFonts w:ascii="Gisha" w:hAnsi="Gisha" w:cs="Gisha" w:hint="cs"/>
+          <w:noProof/>
+          <w:sz w:val="36"/>
+          <w:szCs w:val="36"/>
+          <w:rtl/>
+        </w:rPr>
+        <w:t>.</w:t>
       </w:r>
     </w:p>
     <w:p>
       <w:pPr>
         <w:spacing w:line="360" w:lineRule="auto"/>
         <w:rPr>
+          <w:rFonts w:ascii="Gisha" w:hAnsi="Gisha" w:cs="Gisha" w:hint="cs"/>
+          <w:noProof/>
+          <w:sz w:val="36"/>
+          <w:szCs w:val="36"/>
+          <w:rtl/>
+        </w:rPr>
+      </w:pPr>
+    </w:p>
+    <w:p>
+      <w:pPr>
+        <w:spacing w:line="360" w:lineRule="auto"/>
+        <w:rPr>
           <w:rFonts w:ascii="Gisha" w:hAnsi="Gisha" w:cs="Gisha"/>
           <w:noProof/>
           <w:sz w:val="36"/>
           <w:szCs w:val="36"/>
           <w:u w:val="single"/>
+          <w:rtl/>
+        </w:rPr>
+      </w:pPr>
+    </w:p>
+    <w:p>
+      <w:pPr>
+        <w:spacing w:line="360" w:lineRule="auto"/>
+        <w:rPr>
+          <w:rFonts w:ascii="Gisha" w:hAnsi="Gisha" w:cs="Gisha"/>
+          <w:noProof/>
+          <w:sz w:val="36"/>
+          <w:szCs w:val="36"/>
+          <w:u w:val="single"/>
+          <w:rtl/>
         </w:rPr>
       </w:pPr>
       <w:r>
@@ -489,9 +653,14 @@
           <w:u w:val="single"/>
           <w:rtl/>
         </w:rPr>
-        <w:t xml:space="preserve">מציאת </w:t>
-      </w:r>
-      <w:r>
+        <w:lastRenderedPageBreak/>
+        <w:t>צילומי מסך של האפליקציה:</w:t>
+      </w:r>
+    </w:p>
+    <w:p>
+      <w:pPr>
+        <w:spacing w:line="360" w:lineRule="auto"/>
+        <w:jc w:val="center"/>
         <w:rPr>
           <w:rFonts w:ascii="Gisha" w:hAnsi="Gisha" w:cs="Gisha" w:hint="cs"/>
           <w:noProof/>
@@ -500,9 +669,113 @@
           <w:u w:val="single"/>
           <w:rtl/>
         </w:rPr>
-        <w:t>שידוך</w:t>
-      </w:r>
-      <w:r>
+      </w:pPr>
+      <w:r>
+        <w:rPr>
+          <w:rFonts w:ascii="Gisha" w:hAnsi="Gisha" w:cs="Gisha"/>
+          <w:noProof/>
+          <w:sz w:val="36"/>
+          <w:szCs w:val="36"/>
+          <w:u w:val="single"/>
+        </w:rPr>
+        <w:t>Home Page:</w:t>
+      </w:r>
+    </w:p>
+    <w:p>
+      <w:pPr>
+        <w:spacing w:line="360" w:lineRule="auto"/>
+        <w:rPr>
+          <w:rFonts w:ascii="Gisha" w:hAnsi="Gisha" w:cs="Gisha"/>
+          <w:noProof/>
+          <w:sz w:val="36"/>
+          <w:szCs w:val="36"/>
+          <w:u w:val="single"/>
+        </w:rPr>
+      </w:pPr>
+      <w:r>
+        <w:rPr>
+          <w:rFonts w:ascii="Gisha" w:hAnsi="Gisha" w:cs="Gisha"/>
+          <w:noProof/>
+          <w:sz w:val="36"/>
+          <w:szCs w:val="36"/>
+          <w:u w:val="single"/>
+        </w:rPr>
+        <w:drawing>
+          <wp:inline distT="0" distB="0" distL="0" distR="0" wp14:anchorId="0CD43381" wp14:editId="3D92A604">
+            <wp:extent cx="5265420" cy="3017520"/>
+            <wp:effectExtent l="0" t="0" r="0" b="0"/>
+            <wp:docPr id="1247997895" name="תמונה 2" descr="תמונה שמכילה טקסט, צילום מסך, אתר, דף אינטרנט&#10;&#10;התיאור נוצר באופן אוטומטי"/>
+            <wp:cNvGraphicFramePr>
+              <a:graphicFrameLocks xmlns:a="http://schemas.openxmlformats.org/drawingml/2006/main" noChangeAspect="1"/>
+            </wp:cNvGraphicFramePr>
+            <a:graphic xmlns:a="http://schemas.openxmlformats.org/drawingml/2006/main">
+              <a:graphicData uri="http://schemas.openxmlformats.org/drawingml/2006/picture">
+                <pic:pic xmlns:pic="http://schemas.openxmlformats.org/drawingml/2006/picture">
+                  <pic:nvPicPr>
+                    <pic:cNvPr id="1247997895" name="תמונה 2" descr="תמונה שמכילה טקסט, צילום מסך, אתר, דף אינטרנט&#10;&#10;התיאור נוצר באופן אוטומטי"/>
+                    <pic:cNvPicPr>
+                      <a:picLocks noChangeAspect="1" noChangeArrowheads="1"/>
+                    </pic:cNvPicPr>
+                  </pic:nvPicPr>
+                  <pic:blipFill>
+                    <a:blip r:embed="rId6" cstate="print">
+                      <a:extLst>
+                        <a:ext uri="{28A0092B-C50C-407E-A947-70E740481C1C}">
+                          <a14:useLocalDpi xmlns:a14="http://schemas.microsoft.com/office/drawing/2010/main" val="0"/>
+                        </a:ext>
+                      </a:extLst>
+                    </a:blip>
+                    <a:srcRect/>
+                    <a:stretch>
+                      <a:fillRect/>
+                    </a:stretch>
+                  </pic:blipFill>
+                  <pic:spPr bwMode="auto">
+                    <a:xfrm>
+                      <a:off x="0" y="0"/>
+                      <a:ext cx="5265420" cy="3017520"/>
+                    </a:xfrm>
+                    <a:prstGeom prst="rect">
+                      <a:avLst/>
+                    </a:prstGeom>
+                    <a:noFill/>
+                    <a:ln>
+                      <a:noFill/>
+                    </a:ln>
+                  </pic:spPr>
+                </pic:pic>
+              </a:graphicData>
+            </a:graphic>
+          </wp:inline>
+        </w:drawing>
+      </w:r>
+    </w:p>
+    <w:p>
+      <w:pPr>
+        <w:spacing w:line="360" w:lineRule="auto"/>
+        <w:jc w:val="center"/>
+        <w:rPr>
+          <w:rFonts w:ascii="Gisha" w:hAnsi="Gisha" w:cs="Gisha"/>
+          <w:noProof/>
+          <w:sz w:val="36"/>
+          <w:szCs w:val="36"/>
+          <w:u w:val="single"/>
+        </w:rPr>
+      </w:pPr>
+      <w:r>
+        <w:rPr>
+          <w:rFonts w:ascii="Gisha" w:hAnsi="Gisha" w:cs="Gisha"/>
+          <w:noProof/>
+          <w:sz w:val="36"/>
+          <w:szCs w:val="36"/>
+          <w:u w:val="single"/>
+        </w:rPr>
+        <w:t>Find Match Feature:</w:t>
+      </w:r>
+    </w:p>
+    <w:p>
+      <w:pPr>
+        <w:spacing w:line="360" w:lineRule="auto"/>
         <w:rPr>
           <w:rFonts w:ascii="Gisha" w:hAnsi="Gisha" w:cs="Gisha" w:hint="cs"/>
           <w:noProof/>
@@ -511,8 +784,7 @@
           <w:u w:val="single"/>
           <w:rtl/>
         </w:rPr>
-        <w:t xml:space="preserve"> פוטנציאלי</w:t>
-      </w:r>
+      </w:pPr>
       <w:r>
         <w:rPr>
           <w:rFonts w:ascii="Gisha" w:hAnsi="Gisha" w:cs="Gisha"/>
@@ -521,127 +793,192 @@
           <w:szCs w:val="36"/>
           <w:u w:val="single"/>
         </w:rPr>
-        <w:t>:</w:t>
-      </w:r>
-      <w:r>
-        <w:rPr>
-          <w:rFonts w:ascii="Gisha" w:hAnsi="Gisha" w:cs="Gisha" w:hint="cs"/>
-          <w:noProof/>
-          <w:sz w:val="36"/>
-          <w:szCs w:val="36"/>
-          <w:rtl/>
-        </w:rPr>
-        <w:t xml:space="preserve"> </w:t>
-      </w:r>
-      <w:r>
-        <w:rPr>
-          <w:rFonts w:ascii="Gisha" w:hAnsi="Gisha" w:cs="Gisha"/>
-          <w:noProof/>
-          <w:sz w:val="36"/>
-          <w:szCs w:val="36"/>
-          <w:rtl/>
-        </w:rPr>
-        <w:br/>
-      </w:r>
-      <w:r>
-        <w:rPr>
-          <w:rFonts w:ascii="Gisha" w:hAnsi="Gisha" w:cs="Gisha" w:hint="cs"/>
-          <w:noProof/>
-          <w:sz w:val="36"/>
-          <w:szCs w:val="36"/>
-          <w:rtl/>
-        </w:rPr>
-        <w:t xml:space="preserve">הפיצ׳ר מאפשר למצוא </w:t>
-      </w:r>
-      <w:r>
-        <w:rPr>
-          <w:rFonts w:ascii="Gisha" w:hAnsi="Gisha" w:cs="Gisha" w:hint="cs"/>
-          <w:noProof/>
-          <w:sz w:val="36"/>
-          <w:szCs w:val="36"/>
-          <w:rtl/>
-        </w:rPr>
-        <w:t>התאמות עבור דייטים פוטנציאליים בשביל המשתמש על בסיס העדפות כגון: מגדר וגיל. בנוסף, הדייטים הפוטנציאליים ממויינים בסדר יורד על בסיס כמות דפים אהובים משותפים שיש בין המשתמש והדייט הפוטנציאלי.</w:t>
-      </w:r>
-      <w:r>
-        <w:rPr>
-          <w:rFonts w:ascii="Gisha" w:hAnsi="Gisha" w:cs="Gisha" w:hint="cs"/>
-          <w:noProof/>
-          <w:sz w:val="36"/>
-          <w:szCs w:val="36"/>
-          <w:rtl/>
-        </w:rPr>
-        <w:t xml:space="preserve"> </w:t>
-      </w:r>
-    </w:p>
-    <w:p>
-      <w:pPr>
-        <w:rPr>
-          <w:sz w:val="36"/>
-          <w:szCs w:val="36"/>
-          <w:rtl/>
-        </w:rPr>
-      </w:pPr>
-    </w:p>
-    <w:p>
-      <w:pPr>
-        <w:rPr>
-          <w:sz w:val="36"/>
-          <w:szCs w:val="36"/>
-          <w:rtl/>
-        </w:rPr>
-      </w:pPr>
-    </w:p>
-    <w:p>
-      <w:pPr>
-        <w:rPr>
-          <w:sz w:val="36"/>
-          <w:szCs w:val="36"/>
-          <w:rtl/>
-        </w:rPr>
-      </w:pPr>
-    </w:p>
-    <w:p>
-      <w:pPr>
-        <w:rPr>
-          <w:sz w:val="36"/>
-          <w:szCs w:val="36"/>
-          <w:rtl/>
-        </w:rPr>
-      </w:pPr>
-    </w:p>
-    <w:p>
-      <w:pPr>
-        <w:rPr>
-          <w:sz w:val="36"/>
-          <w:szCs w:val="36"/>
-          <w:rtl/>
-        </w:rPr>
-      </w:pPr>
-    </w:p>
-    <w:p>
-      <w:pPr>
-        <w:rPr>
-          <w:sz w:val="36"/>
-          <w:szCs w:val="36"/>
-          <w:rtl/>
-        </w:rPr>
-      </w:pPr>
-    </w:p>
-    <w:p>
-      <w:pPr>
-        <w:rPr>
-          <w:sz w:val="36"/>
-          <w:szCs w:val="36"/>
-          <w:rtl/>
-        </w:rPr>
-      </w:pPr>
-      <w:r>
-        <w:rPr>
-          <w:sz w:val="36"/>
-          <w:szCs w:val="36"/>
+        <w:drawing>
+          <wp:inline distT="0" distB="0" distL="0" distR="0" wp14:anchorId="7CF4C3E5" wp14:editId="71574F85">
+            <wp:extent cx="5265420" cy="3009900"/>
+            <wp:effectExtent l="0" t="0" r="0" b="0"/>
+            <wp:docPr id="663720545" name="תמונה 3"/>
+            <wp:cNvGraphicFramePr>
+              <a:graphicFrameLocks xmlns:a="http://schemas.openxmlformats.org/drawingml/2006/main" noChangeAspect="1"/>
+            </wp:cNvGraphicFramePr>
+            <a:graphic xmlns:a="http://schemas.openxmlformats.org/drawingml/2006/main">
+              <a:graphicData uri="http://schemas.openxmlformats.org/drawingml/2006/picture">
+                <pic:pic xmlns:pic="http://schemas.openxmlformats.org/drawingml/2006/picture">
+                  <pic:nvPicPr>
+                    <pic:cNvPr id="0" name="Picture 3"/>
+                    <pic:cNvPicPr>
+                      <a:picLocks noChangeAspect="1" noChangeArrowheads="1"/>
+                    </pic:cNvPicPr>
+                  </pic:nvPicPr>
+                  <pic:blipFill>
+                    <a:blip r:embed="rId7" cstate="print">
+                      <a:extLst>
+                        <a:ext uri="{28A0092B-C50C-407E-A947-70E740481C1C}">
+                          <a14:useLocalDpi xmlns:a14="http://schemas.microsoft.com/office/drawing/2010/main" val="0"/>
+                        </a:ext>
+                      </a:extLst>
+                    </a:blip>
+                    <a:srcRect/>
+                    <a:stretch>
+                      <a:fillRect/>
+                    </a:stretch>
+                  </pic:blipFill>
+                  <pic:spPr bwMode="auto">
+                    <a:xfrm>
+                      <a:off x="0" y="0"/>
+                      <a:ext cx="5265420" cy="3009900"/>
+                    </a:xfrm>
+                    <a:prstGeom prst="rect">
+                      <a:avLst/>
+                    </a:prstGeom>
+                    <a:noFill/>
+                    <a:ln>
+                      <a:noFill/>
+                    </a:ln>
+                  </pic:spPr>
+                </pic:pic>
+              </a:graphicData>
+            </a:graphic>
+          </wp:inline>
+        </w:drawing>
+      </w:r>
+    </w:p>
+    <w:p>
+      <w:pPr>
+        <w:rPr>
+          <w:sz w:val="36"/>
+          <w:szCs w:val="36"/>
+          <w:rtl/>
+        </w:rPr>
+      </w:pPr>
+    </w:p>
+    <w:p>
+      <w:pPr>
+        <w:rPr>
+          <w:sz w:val="36"/>
+          <w:szCs w:val="36"/>
+          <w:rtl/>
+        </w:rPr>
+      </w:pPr>
+    </w:p>
+    <w:p>
+      <w:pPr>
+        <w:jc w:val="center"/>
+        <w:rPr>
+          <w:rFonts w:hint="cs"/>
+          <w:sz w:val="36"/>
+          <w:szCs w:val="36"/>
+          <w:u w:val="single"/>
+          <w:rtl/>
+        </w:rPr>
+      </w:pPr>
+      <w:r>
+        <w:rPr>
+          <w:sz w:val="36"/>
+          <w:szCs w:val="36"/>
+          <w:u w:val="single"/>
         </w:rPr>
         <w:lastRenderedPageBreak/>
+        <w:t>Friend OverView Feature:</w:t>
+      </w:r>
+    </w:p>
+    <w:p>
+      <w:pPr>
+        <w:bidi w:val="0"/>
+        <w:rPr>
+          <w:sz w:val="36"/>
+          <w:szCs w:val="36"/>
+          <w:rtl/>
+        </w:rPr>
+      </w:pPr>
+      <w:r>
+        <w:rPr>
+          <w:noProof/>
+          <w:sz w:val="36"/>
+          <w:szCs w:val="36"/>
+        </w:rPr>
+        <w:drawing>
+          <wp:inline distT="0" distB="0" distL="0" distR="0" wp14:anchorId="76828696" wp14:editId="7905DF60">
+            <wp:extent cx="5273040" cy="3009900"/>
+            <wp:effectExtent l="0" t="0" r="3810" b="0"/>
+            <wp:docPr id="1098968611" name="תמונה 4"/>
+            <wp:cNvGraphicFramePr>
+              <a:graphicFrameLocks xmlns:a="http://schemas.openxmlformats.org/drawingml/2006/main" noChangeAspect="1"/>
+            </wp:cNvGraphicFramePr>
+            <a:graphic xmlns:a="http://schemas.openxmlformats.org/drawingml/2006/main">
+              <a:graphicData uri="http://schemas.openxmlformats.org/drawingml/2006/picture">
+                <pic:pic xmlns:pic="http://schemas.openxmlformats.org/drawingml/2006/picture">
+                  <pic:nvPicPr>
+                    <pic:cNvPr id="0" name="Picture 4"/>
+                    <pic:cNvPicPr>
+                      <a:picLocks noChangeAspect="1" noChangeArrowheads="1"/>
+                    </pic:cNvPicPr>
+                  </pic:nvPicPr>
+                  <pic:blipFill>
+                    <a:blip r:embed="rId8" cstate="print">
+                      <a:extLst>
+                        <a:ext uri="{28A0092B-C50C-407E-A947-70E740481C1C}">
+                          <a14:useLocalDpi xmlns:a14="http://schemas.microsoft.com/office/drawing/2010/main" val="0"/>
+                        </a:ext>
+                      </a:extLst>
+                    </a:blip>
+                    <a:srcRect/>
+                    <a:stretch>
+                      <a:fillRect/>
+                    </a:stretch>
+                  </pic:blipFill>
+                  <pic:spPr bwMode="auto">
+                    <a:xfrm>
+                      <a:off x="0" y="0"/>
+                      <a:ext cx="5273040" cy="3009900"/>
+                    </a:xfrm>
+                    <a:prstGeom prst="rect">
+                      <a:avLst/>
+                    </a:prstGeom>
+                    <a:noFill/>
+                    <a:ln>
+                      <a:noFill/>
+                    </a:ln>
+                  </pic:spPr>
+                </pic:pic>
+              </a:graphicData>
+            </a:graphic>
+          </wp:inline>
+        </w:drawing>
+      </w:r>
+      <w:r>
+        <w:rPr>
+          <w:sz w:val="36"/>
+          <w:szCs w:val="36"/>
+          <w:rtl/>
+        </w:rPr>
+        <w:br w:type="page"/>
+      </w:r>
+    </w:p>
+    <w:p>
+      <w:pPr>
+        <w:rPr>
+          <w:rFonts w:hint="cs"/>
+          <w:sz w:val="36"/>
+          <w:szCs w:val="36"/>
+          <w:rtl/>
+        </w:rPr>
+      </w:pPr>
+    </w:p>
+    <w:p>
+      <w:pPr>
+        <w:rPr>
+          <w:sz w:val="36"/>
+          <w:szCs w:val="36"/>
+          <w:rtl/>
+        </w:rPr>
+      </w:pPr>
+      <w:r>
+        <w:rPr>
+          <w:noProof/>
+          <w:sz w:val="36"/>
+          <w:szCs w:val="36"/>
+        </w:rPr>
         <w:drawing>
           <wp:anchor distT="0" distB="0" distL="114300" distR="114300" simplePos="0" relativeHeight="251658240" behindDoc="1" locked="0" layoutInCell="1" allowOverlap="1" wp14:anchorId="3E88E9ED" wp14:editId="534CFC15">
             <wp:simplePos x="0" y="0"/>
@@ -668,7 +1005,7 @@
                     </pic:cNvPicPr>
                   </pic:nvPicPr>
                   <pic:blipFill>
-                    <a:blip r:embed="rId6" cstate="print">
+                    <a:blip r:embed="rId9" cstate="print">
                       <a:extLst>
                         <a:ext uri="{28A0092B-C50C-407E-A947-70E740481C1C}">
                           <a14:useLocalDpi xmlns:a14="http://schemas.microsoft.com/office/drawing/2010/main" val="0"/>
@@ -709,226 +1046,215 @@
     <w:p>
       <w:pPr>
         <w:rPr>
-          <w:sz w:val="36"/>
-          <w:szCs w:val="36"/>
-        </w:rPr>
-      </w:pPr>
-    </w:p>
-    <w:p>
-      <w:pPr>
-        <w:rPr>
-          <w:sz w:val="36"/>
-          <w:szCs w:val="36"/>
-          <w:rtl/>
-        </w:rPr>
-      </w:pPr>
-    </w:p>
-    <w:p>
-      <w:pPr>
-        <w:rPr>
-          <w:sz w:val="36"/>
-          <w:szCs w:val="36"/>
-          <w:rtl/>
-        </w:rPr>
-      </w:pPr>
-    </w:p>
-    <w:p>
-      <w:pPr>
-        <w:rPr>
-          <w:sz w:val="36"/>
-          <w:szCs w:val="36"/>
-          <w:rtl/>
-        </w:rPr>
-      </w:pPr>
-    </w:p>
-    <w:p>
-      <w:pPr>
-        <w:rPr>
           <w:rFonts w:hint="cs"/>
           <w:sz w:val="36"/>
           <w:szCs w:val="36"/>
-          <w:rtl/>
-        </w:rPr>
-      </w:pPr>
-    </w:p>
-    <w:p>
-      <w:pPr>
-        <w:rPr>
-          <w:rFonts w:hint="cs"/>
-          <w:sz w:val="36"/>
-          <w:szCs w:val="36"/>
-          <w:rtl/>
-        </w:rPr>
-      </w:pPr>
-    </w:p>
-    <w:p>
-      <w:pPr>
-        <w:rPr>
-          <w:rFonts w:hint="cs"/>
-          <w:sz w:val="36"/>
-          <w:szCs w:val="36"/>
-          <w:rtl/>
-        </w:rPr>
-      </w:pPr>
-    </w:p>
-    <w:p>
-      <w:pPr>
-        <w:rPr>
-          <w:rFonts w:hint="cs"/>
-          <w:sz w:val="36"/>
-          <w:szCs w:val="36"/>
-          <w:rtl/>
-        </w:rPr>
-      </w:pPr>
-    </w:p>
-    <w:p>
-      <w:pPr>
-        <w:rPr>
-          <w:rFonts w:hint="cs"/>
-          <w:sz w:val="36"/>
-          <w:szCs w:val="36"/>
-          <w:rtl/>
-        </w:rPr>
-      </w:pPr>
-    </w:p>
-    <w:p>
-      <w:pPr>
-        <w:rPr>
-          <w:rFonts w:hint="cs"/>
-          <w:sz w:val="36"/>
-          <w:szCs w:val="36"/>
-          <w:rtl/>
-        </w:rPr>
-      </w:pPr>
-    </w:p>
-    <w:p>
-      <w:pPr>
-        <w:rPr>
-          <w:rFonts w:hint="cs"/>
-          <w:sz w:val="36"/>
-          <w:szCs w:val="36"/>
-          <w:rtl/>
-        </w:rPr>
-      </w:pPr>
-    </w:p>
-    <w:p>
-      <w:pPr>
-        <w:rPr>
-          <w:rFonts w:hint="cs"/>
-          <w:sz w:val="36"/>
-          <w:szCs w:val="36"/>
-          <w:rtl/>
-        </w:rPr>
-      </w:pPr>
-    </w:p>
-    <w:p>
-      <w:pPr>
-        <w:rPr>
-          <w:rFonts w:hint="cs"/>
-          <w:sz w:val="36"/>
-          <w:szCs w:val="36"/>
-          <w:rtl/>
-        </w:rPr>
-      </w:pPr>
-    </w:p>
-    <w:p>
-      <w:pPr>
-        <w:rPr>
-          <w:rFonts w:hint="cs"/>
-          <w:sz w:val="36"/>
-          <w:szCs w:val="36"/>
-          <w:rtl/>
-        </w:rPr>
-      </w:pPr>
-    </w:p>
-    <w:p>
-      <w:pPr>
-        <w:rPr>
-          <w:rFonts w:hint="cs"/>
-          <w:sz w:val="36"/>
-          <w:szCs w:val="36"/>
-          <w:rtl/>
-        </w:rPr>
-      </w:pPr>
-    </w:p>
-    <w:p>
-      <w:pPr>
-        <w:rPr>
-          <w:sz w:val="36"/>
-          <w:szCs w:val="36"/>
-          <w:rtl/>
-        </w:rPr>
-      </w:pPr>
-    </w:p>
-    <w:p>
-      <w:pPr>
-        <w:rPr>
-          <w:sz w:val="36"/>
-          <w:szCs w:val="36"/>
-          <w:rtl/>
-        </w:rPr>
-      </w:pPr>
-    </w:p>
-    <w:p>
-      <w:pPr>
-        <w:rPr>
-          <w:rFonts w:hint="cs"/>
-          <w:sz w:val="36"/>
-          <w:szCs w:val="36"/>
-          <w:rtl/>
-        </w:rPr>
-      </w:pPr>
-    </w:p>
-    <w:p>
-      <w:pPr>
-        <w:rPr>
-          <w:sz w:val="36"/>
-          <w:szCs w:val="36"/>
-          <w:rtl/>
-        </w:rPr>
-      </w:pPr>
-    </w:p>
-    <w:p>
-      <w:pPr>
-        <w:rPr>
-          <w:sz w:val="36"/>
-          <w:szCs w:val="36"/>
-          <w:rtl/>
-        </w:rPr>
-      </w:pPr>
-    </w:p>
-    <w:p>
-      <w:pPr>
-        <w:rPr>
-          <w:sz w:val="36"/>
-          <w:szCs w:val="36"/>
-          <w:rtl/>
-        </w:rPr>
-      </w:pPr>
-    </w:p>
-    <w:p>
-      <w:pPr>
-        <w:rPr>
-          <w:sz w:val="36"/>
-          <w:szCs w:val="36"/>
-          <w:rtl/>
-        </w:rPr>
-      </w:pPr>
-    </w:p>
-    <w:p>
-      <w:pPr>
-        <w:rPr>
-          <w:sz w:val="36"/>
-          <w:szCs w:val="36"/>
-          <w:rtl/>
-        </w:rPr>
-      </w:pPr>
-      <w:r>
-        <w:rPr>
-          <w:sz w:val="36"/>
-          <w:szCs w:val="36"/>
-        </w:rPr>
-        <w:lastRenderedPageBreak/>
+        </w:rPr>
+      </w:pPr>
+    </w:p>
+    <w:p>
+      <w:pPr>
+        <w:rPr>
+          <w:sz w:val="36"/>
+          <w:szCs w:val="36"/>
+          <w:rtl/>
+        </w:rPr>
+      </w:pPr>
+    </w:p>
+    <w:p>
+      <w:pPr>
+        <w:rPr>
+          <w:sz w:val="36"/>
+          <w:szCs w:val="36"/>
+          <w:rtl/>
+        </w:rPr>
+      </w:pPr>
+    </w:p>
+    <w:p>
+      <w:pPr>
+        <w:rPr>
+          <w:sz w:val="36"/>
+          <w:szCs w:val="36"/>
+          <w:rtl/>
+        </w:rPr>
+      </w:pPr>
+    </w:p>
+    <w:p>
+      <w:pPr>
+        <w:rPr>
+          <w:sz w:val="36"/>
+          <w:szCs w:val="36"/>
+          <w:rtl/>
+        </w:rPr>
+      </w:pPr>
+    </w:p>
+    <w:p>
+      <w:pPr>
+        <w:rPr>
+          <w:sz w:val="36"/>
+          <w:szCs w:val="36"/>
+          <w:rtl/>
+        </w:rPr>
+      </w:pPr>
+    </w:p>
+    <w:p>
+      <w:pPr>
+        <w:rPr>
+          <w:sz w:val="36"/>
+          <w:szCs w:val="36"/>
+          <w:rtl/>
+        </w:rPr>
+      </w:pPr>
+    </w:p>
+    <w:p>
+      <w:pPr>
+        <w:rPr>
+          <w:sz w:val="36"/>
+          <w:szCs w:val="36"/>
+          <w:rtl/>
+        </w:rPr>
+      </w:pPr>
+    </w:p>
+    <w:p>
+      <w:pPr>
+        <w:rPr>
+          <w:sz w:val="36"/>
+          <w:szCs w:val="36"/>
+          <w:rtl/>
+        </w:rPr>
+      </w:pPr>
+    </w:p>
+    <w:p>
+      <w:pPr>
+        <w:rPr>
+          <w:sz w:val="36"/>
+          <w:szCs w:val="36"/>
+          <w:rtl/>
+        </w:rPr>
+      </w:pPr>
+    </w:p>
+    <w:p>
+      <w:pPr>
+        <w:rPr>
+          <w:sz w:val="36"/>
+          <w:szCs w:val="36"/>
+          <w:rtl/>
+        </w:rPr>
+      </w:pPr>
+    </w:p>
+    <w:p>
+      <w:pPr>
+        <w:rPr>
+          <w:sz w:val="36"/>
+          <w:szCs w:val="36"/>
+          <w:rtl/>
+        </w:rPr>
+      </w:pPr>
+    </w:p>
+    <w:p>
+      <w:pPr>
+        <w:rPr>
+          <w:sz w:val="36"/>
+          <w:szCs w:val="36"/>
+          <w:rtl/>
+        </w:rPr>
+      </w:pPr>
+    </w:p>
+    <w:p>
+      <w:pPr>
+        <w:rPr>
+          <w:sz w:val="36"/>
+          <w:szCs w:val="36"/>
+          <w:rtl/>
+        </w:rPr>
+      </w:pPr>
+    </w:p>
+    <w:p>
+      <w:pPr>
+        <w:rPr>
+          <w:sz w:val="36"/>
+          <w:szCs w:val="36"/>
+          <w:rtl/>
+        </w:rPr>
+      </w:pPr>
+    </w:p>
+    <w:p>
+      <w:pPr>
+        <w:rPr>
+          <w:sz w:val="36"/>
+          <w:szCs w:val="36"/>
+          <w:rtl/>
+        </w:rPr>
+      </w:pPr>
+    </w:p>
+    <w:p>
+      <w:pPr>
+        <w:rPr>
+          <w:sz w:val="36"/>
+          <w:szCs w:val="36"/>
+          <w:rtl/>
+        </w:rPr>
+      </w:pPr>
+    </w:p>
+    <w:p>
+      <w:pPr>
+        <w:rPr>
+          <w:sz w:val="36"/>
+          <w:szCs w:val="36"/>
+          <w:rtl/>
+        </w:rPr>
+      </w:pPr>
+    </w:p>
+    <w:p>
+      <w:pPr>
+        <w:rPr>
+          <w:sz w:val="36"/>
+          <w:szCs w:val="36"/>
+          <w:rtl/>
+        </w:rPr>
+      </w:pPr>
+    </w:p>
+    <w:p>
+      <w:pPr>
+        <w:rPr>
+          <w:sz w:val="36"/>
+          <w:szCs w:val="36"/>
+          <w:rtl/>
+        </w:rPr>
+      </w:pPr>
+    </w:p>
+    <w:p>
+      <w:pPr>
+        <w:rPr>
+          <w:sz w:val="36"/>
+          <w:szCs w:val="36"/>
+          <w:rtl/>
+        </w:rPr>
+      </w:pPr>
+    </w:p>
+    <w:p>
+      <w:pPr>
+        <w:rPr>
+          <w:sz w:val="36"/>
+          <w:szCs w:val="36"/>
+          <w:rtl/>
+        </w:rPr>
+      </w:pPr>
+    </w:p>
+    <w:p>
+      <w:pPr>
+        <w:rPr>
+          <w:sz w:val="36"/>
+          <w:szCs w:val="36"/>
+          <w:rtl/>
+        </w:rPr>
+      </w:pPr>
+      <w:r>
+        <w:rPr>
+          <w:noProof/>
+          <w:sz w:val="36"/>
+          <w:szCs w:val="36"/>
+        </w:rPr>
         <w:drawing>
           <wp:anchor distT="0" distB="0" distL="114300" distR="114300" simplePos="0" relativeHeight="251659264" behindDoc="1" locked="0" layoutInCell="1" allowOverlap="1" wp14:anchorId="739D4807" wp14:editId="12D603B3">
             <wp:simplePos x="0" y="0"/>
@@ -955,7 +1281,7 @@
                     </pic:cNvPicPr>
                   </pic:nvPicPr>
                   <pic:blipFill>
-                    <a:blip r:embed="rId7">
+                    <a:blip r:embed="rId10">
                       <a:extLst>
                         <a:ext uri="{28A0092B-C50C-407E-A947-70E740481C1C}">
                           <a14:useLocalDpi xmlns:a14="http://schemas.microsoft.com/office/drawing/2010/main" val="0"/>
@@ -1222,9 +1548,8 @@
         <w:rPr>
           <w:noProof/>
         </w:rPr>
-        <w:lastRenderedPageBreak/>
         <w:drawing>
-          <wp:anchor distT="0" distB="0" distL="114300" distR="114300" simplePos="0" relativeHeight="251660288" behindDoc="1" locked="0" layoutInCell="1" allowOverlap="1" wp14:anchorId="6E73E985" wp14:editId="4D79C37A">
+          <wp:anchor distT="0" distB="0" distL="114300" distR="114300" simplePos="0" relativeHeight="251660288" behindDoc="1" locked="0" layoutInCell="1" allowOverlap="1" wp14:anchorId="6E73E985" wp14:editId="25EFBBD7">
             <wp:simplePos x="0" y="0"/>
             <wp:positionH relativeFrom="page">
               <wp:posOffset>-182881</wp:posOffset>
@@ -1249,7 +1574,7 @@
                     </pic:cNvPicPr>
                   </pic:nvPicPr>
                   <pic:blipFill>
-                    <a:blip r:embed="rId8" cstate="print">
+                    <a:blip r:embed="rId11" cstate="print">
                       <a:extLst>
                         <a:ext uri="{28A0092B-C50C-407E-A947-70E740481C1C}">
                           <a14:useLocalDpi xmlns:a14="http://schemas.microsoft.com/office/drawing/2010/main" val="0"/>
@@ -1293,187 +1618,168 @@
           <w:tab w:val="left" w:pos="1514"/>
         </w:tabs>
         <w:rPr>
-          <w:rFonts w:hint="cs"/>
-          <w:sz w:val="36"/>
-          <w:szCs w:val="36"/>
-          <w:rtl/>
-        </w:rPr>
-      </w:pPr>
-    </w:p>
-    <w:p>
-      <w:pPr>
-        <w:rPr>
-          <w:rFonts w:hint="cs"/>
-          <w:sz w:val="36"/>
-          <w:szCs w:val="36"/>
-          <w:rtl/>
-        </w:rPr>
-      </w:pPr>
-    </w:p>
-    <w:p>
-      <w:pPr>
-        <w:rPr>
-          <w:rFonts w:hint="cs"/>
-          <w:sz w:val="36"/>
-          <w:szCs w:val="36"/>
-          <w:rtl/>
-        </w:rPr>
-      </w:pPr>
-    </w:p>
-    <w:p>
-      <w:pPr>
-        <w:rPr>
-          <w:rFonts w:hint="cs"/>
-          <w:sz w:val="36"/>
-          <w:szCs w:val="36"/>
-          <w:rtl/>
-        </w:rPr>
-      </w:pPr>
-    </w:p>
-    <w:p>
-      <w:pPr>
-        <w:rPr>
-          <w:rFonts w:hint="cs"/>
-          <w:sz w:val="36"/>
-          <w:szCs w:val="36"/>
-          <w:rtl/>
-        </w:rPr>
-      </w:pPr>
-    </w:p>
-    <w:p>
-      <w:pPr>
-        <w:rPr>
-          <w:rFonts w:hint="cs"/>
-          <w:sz w:val="36"/>
-          <w:szCs w:val="36"/>
-          <w:rtl/>
-        </w:rPr>
-      </w:pPr>
-    </w:p>
-    <w:p>
-      <w:pPr>
-        <w:rPr>
-          <w:rFonts w:hint="cs"/>
-          <w:sz w:val="36"/>
-          <w:szCs w:val="36"/>
-          <w:rtl/>
-        </w:rPr>
-      </w:pPr>
-    </w:p>
-    <w:p>
-      <w:pPr>
-        <w:rPr>
-          <w:rFonts w:hint="cs"/>
-          <w:sz w:val="36"/>
-          <w:szCs w:val="36"/>
-          <w:rtl/>
-        </w:rPr>
-      </w:pPr>
-    </w:p>
-    <w:p>
-      <w:pPr>
-        <w:rPr>
-          <w:rFonts w:hint="cs"/>
-          <w:sz w:val="36"/>
-          <w:szCs w:val="36"/>
-          <w:rtl/>
-        </w:rPr>
-      </w:pPr>
-    </w:p>
-    <w:p>
-      <w:pPr>
-        <w:rPr>
-          <w:rFonts w:hint="cs"/>
-          <w:sz w:val="36"/>
-          <w:szCs w:val="36"/>
-          <w:rtl/>
-        </w:rPr>
-      </w:pPr>
-    </w:p>
-    <w:p>
-      <w:pPr>
-        <w:rPr>
-          <w:rFonts w:hint="cs"/>
-          <w:sz w:val="36"/>
-          <w:szCs w:val="36"/>
-          <w:rtl/>
-        </w:rPr>
-      </w:pPr>
-    </w:p>
-    <w:p>
-      <w:pPr>
-        <w:rPr>
-          <w:rFonts w:hint="cs"/>
-          <w:sz w:val="36"/>
-          <w:szCs w:val="36"/>
-          <w:rtl/>
-        </w:rPr>
-      </w:pPr>
-    </w:p>
-    <w:p>
-      <w:pPr>
-        <w:rPr>
-          <w:rFonts w:hint="cs"/>
-          <w:sz w:val="36"/>
-          <w:szCs w:val="36"/>
-          <w:rtl/>
-        </w:rPr>
-      </w:pPr>
-    </w:p>
-    <w:p>
-      <w:pPr>
-        <w:rPr>
-          <w:rFonts w:hint="cs"/>
-          <w:sz w:val="36"/>
-          <w:szCs w:val="36"/>
-          <w:rtl/>
-        </w:rPr>
-      </w:pPr>
-    </w:p>
-    <w:p>
-      <w:pPr>
-        <w:rPr>
-          <w:rFonts w:hint="cs"/>
-          <w:sz w:val="36"/>
-          <w:szCs w:val="36"/>
-          <w:rtl/>
-        </w:rPr>
-      </w:pPr>
-    </w:p>
-    <w:p>
-      <w:pPr>
-        <w:rPr>
-          <w:rFonts w:hint="cs"/>
-          <w:sz w:val="36"/>
-          <w:szCs w:val="36"/>
-          <w:rtl/>
-        </w:rPr>
-      </w:pPr>
-    </w:p>
-    <w:p>
-      <w:pPr>
-        <w:rPr>
-          <w:rFonts w:hint="cs"/>
-          <w:sz w:val="36"/>
-          <w:szCs w:val="36"/>
-          <w:rtl/>
-        </w:rPr>
-      </w:pPr>
-    </w:p>
-    <w:p>
-      <w:pPr>
-        <w:rPr>
-          <w:rFonts w:hint="cs"/>
-          <w:sz w:val="36"/>
-          <w:szCs w:val="36"/>
-          <w:rtl/>
-        </w:rPr>
-      </w:pPr>
-    </w:p>
-    <w:p>
-      <w:pPr>
-        <w:rPr>
-          <w:rFonts w:hint="cs"/>
+          <w:sz w:val="36"/>
+          <w:szCs w:val="36"/>
+          <w:rtl/>
+        </w:rPr>
+      </w:pPr>
+    </w:p>
+    <w:p>
+      <w:pPr>
+        <w:rPr>
+          <w:sz w:val="36"/>
+          <w:szCs w:val="36"/>
+          <w:rtl/>
+        </w:rPr>
+      </w:pPr>
+    </w:p>
+    <w:p>
+      <w:pPr>
+        <w:rPr>
+          <w:sz w:val="36"/>
+          <w:szCs w:val="36"/>
+          <w:rtl/>
+        </w:rPr>
+      </w:pPr>
+    </w:p>
+    <w:p>
+      <w:pPr>
+        <w:rPr>
+          <w:sz w:val="36"/>
+          <w:szCs w:val="36"/>
+          <w:rtl/>
+        </w:rPr>
+      </w:pPr>
+    </w:p>
+    <w:p>
+      <w:pPr>
+        <w:rPr>
+          <w:sz w:val="36"/>
+          <w:szCs w:val="36"/>
+          <w:rtl/>
+        </w:rPr>
+      </w:pPr>
+    </w:p>
+    <w:p>
+      <w:pPr>
+        <w:rPr>
+          <w:sz w:val="36"/>
+          <w:szCs w:val="36"/>
+          <w:rtl/>
+        </w:rPr>
+      </w:pPr>
+    </w:p>
+    <w:p>
+      <w:pPr>
+        <w:rPr>
+          <w:sz w:val="36"/>
+          <w:szCs w:val="36"/>
+          <w:rtl/>
+        </w:rPr>
+      </w:pPr>
+    </w:p>
+    <w:p>
+      <w:pPr>
+        <w:rPr>
+          <w:sz w:val="36"/>
+          <w:szCs w:val="36"/>
+          <w:rtl/>
+        </w:rPr>
+      </w:pPr>
+    </w:p>
+    <w:p>
+      <w:pPr>
+        <w:rPr>
+          <w:sz w:val="36"/>
+          <w:szCs w:val="36"/>
+          <w:rtl/>
+        </w:rPr>
+      </w:pPr>
+    </w:p>
+    <w:p>
+      <w:pPr>
+        <w:rPr>
+          <w:sz w:val="36"/>
+          <w:szCs w:val="36"/>
+          <w:rtl/>
+        </w:rPr>
+      </w:pPr>
+    </w:p>
+    <w:p>
+      <w:pPr>
+        <w:rPr>
+          <w:sz w:val="36"/>
+          <w:szCs w:val="36"/>
+          <w:rtl/>
+        </w:rPr>
+      </w:pPr>
+    </w:p>
+    <w:p>
+      <w:pPr>
+        <w:rPr>
+          <w:sz w:val="36"/>
+          <w:szCs w:val="36"/>
+          <w:rtl/>
+        </w:rPr>
+      </w:pPr>
+    </w:p>
+    <w:p>
+      <w:pPr>
+        <w:rPr>
+          <w:sz w:val="36"/>
+          <w:szCs w:val="36"/>
+          <w:rtl/>
+        </w:rPr>
+      </w:pPr>
+    </w:p>
+    <w:p>
+      <w:pPr>
+        <w:rPr>
+          <w:sz w:val="36"/>
+          <w:szCs w:val="36"/>
+          <w:rtl/>
+        </w:rPr>
+      </w:pPr>
+    </w:p>
+    <w:p>
+      <w:pPr>
+        <w:rPr>
+          <w:sz w:val="36"/>
+          <w:szCs w:val="36"/>
+          <w:rtl/>
+        </w:rPr>
+      </w:pPr>
+    </w:p>
+    <w:p>
+      <w:pPr>
+        <w:rPr>
+          <w:sz w:val="36"/>
+          <w:szCs w:val="36"/>
+          <w:rtl/>
+        </w:rPr>
+      </w:pPr>
+    </w:p>
+    <w:p>
+      <w:pPr>
+        <w:rPr>
+          <w:sz w:val="36"/>
+          <w:szCs w:val="36"/>
+          <w:rtl/>
+        </w:rPr>
+      </w:pPr>
+    </w:p>
+    <w:p>
+      <w:pPr>
+        <w:rPr>
+          <w:sz w:val="36"/>
+          <w:szCs w:val="36"/>
+          <w:rtl/>
+        </w:rPr>
+      </w:pPr>
+    </w:p>
+    <w:p>
+      <w:pPr>
+        <w:rPr>
           <w:sz w:val="36"/>
           <w:szCs w:val="36"/>
           <w:rtl/>
@@ -1530,7 +1836,6 @@
           <w:tab w:val="center" w:pos="4153"/>
         </w:tabs>
         <w:rPr>
-          <w:rFonts w:hint="cs"/>
           <w:b/>
           <w:bCs/>
           <w:sz w:val="36"/>
@@ -1543,9 +1848,8 @@
         <w:rPr>
           <w:noProof/>
         </w:rPr>
-        <w:lastRenderedPageBreak/>
         <w:drawing>
-          <wp:anchor distT="0" distB="0" distL="114300" distR="114300" simplePos="0" relativeHeight="251661312" behindDoc="1" locked="0" layoutInCell="1" allowOverlap="1" wp14:anchorId="58138DC1" wp14:editId="48E683F0">
+          <wp:anchor distT="0" distB="0" distL="114300" distR="114300" simplePos="0" relativeHeight="251661312" behindDoc="1" locked="0" layoutInCell="1" allowOverlap="1" wp14:anchorId="58138DC1" wp14:editId="59B23D8A">
             <wp:simplePos x="0" y="0"/>
             <wp:positionH relativeFrom="margin">
               <wp:align>center</wp:align>
@@ -1570,7 +1874,7 @@
                     </pic:cNvPicPr>
                   </pic:nvPicPr>
                   <pic:blipFill>
-                    <a:blip r:embed="rId9" cstate="print">
+                    <a:blip r:embed="rId12" cstate="print">
                       <a:extLst>
                         <a:ext uri="{28A0092B-C50C-407E-A947-70E740481C1C}">
                           <a14:useLocalDpi xmlns:a14="http://schemas.microsoft.com/office/drawing/2010/main" val="0"/>
@@ -2294,6 +2598,7 @@
   <w:style w:type="character" w:default="1" w:styleId="a0">
     <w:name w:val="Default Paragraph Font"/>
     <w:uiPriority w:val="1"/>
+    <w:semiHidden/>
     <w:unhideWhenUsed/>
   </w:style>
   <w:style w:type="table" w:default="1" w:styleId="a1">

</xml_diff>